<commit_message>
storyboard e user stories
</commit_message>
<xml_diff>
--- a/Dados/Relação - Lista de dados.docx
+++ b/Dados/Relação - Lista de dados.docx
@@ -26,21 +26,30 @@
         <w:rPr>
           <w:rStyle w:val="normaltextrun"/>
           <w:rFonts w:ascii="Arial" w:hAnsi="Arial" w:cs="Arial"/>
-        </w:rPr>
-        <w:t>Hospital: CNPJ, nome, localidade, quantidade de maquinas, especialidade hospitalar;</w:t>
-      </w:r>
-    </w:p>
-    <w:p>
-      <w:pPr>
-        <w:rPr>
-          <w:rStyle w:val="normaltextrun"/>
-          <w:rFonts w:ascii="Arial" w:hAnsi="Arial" w:cs="Arial"/>
-        </w:rPr>
-      </w:pPr>
-      <w:r>
-        <w:rPr>
-          <w:rStyle w:val="normaltextrun"/>
-          <w:rFonts w:ascii="Arial" w:hAnsi="Arial" w:cs="Arial"/>
+          <w:b/>
+        </w:rPr>
+        <w:t>Hospital:</w:t>
+      </w:r>
+      <w:r>
+        <w:rPr>
+          <w:rStyle w:val="normaltextrun"/>
+          <w:rFonts w:ascii="Arial" w:hAnsi="Arial" w:cs="Arial"/>
+        </w:rPr>
+        <w:t xml:space="preserve"> CNPJ, nome, localidade, quantidade de maquinas, especialidade hospitalar;</w:t>
+      </w:r>
+    </w:p>
+    <w:p>
+      <w:pPr>
+        <w:rPr>
+          <w:rStyle w:val="normaltextrun"/>
+          <w:rFonts w:ascii="Arial" w:hAnsi="Arial" w:cs="Arial"/>
+        </w:rPr>
+      </w:pPr>
+      <w:r>
+        <w:rPr>
+          <w:rStyle w:val="normaltextrun"/>
+          <w:rFonts w:ascii="Arial" w:hAnsi="Arial" w:cs="Arial"/>
+          <w:b/>
         </w:rPr>
         <w:t>Computadores:</w:t>
       </w:r>
@@ -48,16 +57,128 @@
         <w:rPr>
           <w:rStyle w:val="normaltextrun"/>
           <w:rFonts w:ascii="Arial" w:hAnsi="Arial" w:cs="Arial"/>
-        </w:rPr>
-        <w:t xml:space="preserve"> tipo de </w:t>
-      </w:r>
+          <w:b/>
+        </w:rPr>
+        <w:t xml:space="preserve"> </w:t>
+      </w:r>
+      <w:r>
+        <w:rPr>
+          <w:rStyle w:val="normaltextrun"/>
+          <w:rFonts w:ascii="Arial" w:hAnsi="Arial" w:cs="Arial"/>
+        </w:rPr>
+        <w:t>tipo de processador,</w:t>
+      </w:r>
+      <w:r>
+        <w:rPr>
+          <w:rStyle w:val="normaltextrun"/>
+          <w:rFonts w:ascii="Arial" w:hAnsi="Arial" w:cs="Arial"/>
+        </w:rPr>
+        <w:t xml:space="preserve"> </w:t>
+      </w:r>
+      <w:r>
+        <w:rPr>
+          <w:rStyle w:val="normaltextrun"/>
+          <w:rFonts w:ascii="Arial" w:hAnsi="Arial" w:cs="Arial"/>
+        </w:rPr>
+        <w:t xml:space="preserve">servidor, </w:t>
+      </w:r>
+      <w:r>
+        <w:rPr>
+          <w:rStyle w:val="normaltextrun"/>
+          <w:rFonts w:ascii="Arial" w:hAnsi="Arial" w:cs="Arial"/>
+        </w:rPr>
+        <w:t xml:space="preserve">temperatura, disco, </w:t>
+      </w:r>
+      <w:r>
+        <w:rPr>
+          <w:rStyle w:val="normaltextrun"/>
+          <w:rFonts w:ascii="Arial" w:hAnsi="Arial" w:cs="Arial"/>
+        </w:rPr>
+        <w:t xml:space="preserve">memoria, rede, capacidade, CPU, quantidade de processos rodando, consumo de energia, </w:t>
+      </w:r>
+      <w:r>
+        <w:rPr>
+          <w:rStyle w:val="normaltextrun"/>
+          <w:rFonts w:ascii="Arial" w:hAnsi="Arial" w:cs="Arial"/>
+        </w:rPr>
+        <w:t xml:space="preserve">HD, velocidade média GHz, </w:t>
+      </w:r>
+      <w:r>
+        <w:rPr>
+          <w:rStyle w:val="normaltextrun"/>
+          <w:rFonts w:ascii="Arial" w:hAnsi="Arial" w:cs="Arial"/>
+        </w:rPr>
+        <w:t>GPU;</w:t>
+      </w:r>
+    </w:p>
+    <w:p>
+      <w:pPr>
+        <w:rPr>
+          <w:rStyle w:val="normaltextrun"/>
+          <w:rFonts w:ascii="Arial" w:hAnsi="Arial" w:cs="Arial"/>
+        </w:rPr>
+      </w:pPr>
+      <w:r>
+        <w:rPr>
+          <w:rStyle w:val="normaltextrun"/>
+          <w:rFonts w:ascii="Arial" w:hAnsi="Arial" w:cs="Arial"/>
+          <w:b/>
+        </w:rPr>
+        <w:t>Suporte</w:t>
+      </w:r>
+      <w:r>
+        <w:rPr>
+          <w:rStyle w:val="normaltextrun"/>
+          <w:rFonts w:ascii="Arial" w:hAnsi="Arial" w:cs="Arial"/>
+        </w:rPr>
+        <w:t xml:space="preserve">: nome, </w:t>
+      </w:r>
+      <w:proofErr w:type="spellStart"/>
+      <w:r>
+        <w:rPr>
+          <w:rStyle w:val="normaltextrun"/>
+          <w:rFonts w:ascii="Arial" w:hAnsi="Arial" w:cs="Arial"/>
+        </w:rPr>
+        <w:t>email</w:t>
+      </w:r>
+      <w:proofErr w:type="spellEnd"/>
+      <w:r>
+        <w:rPr>
+          <w:rStyle w:val="normaltextrun"/>
+          <w:rFonts w:ascii="Arial" w:hAnsi="Arial" w:cs="Arial"/>
+        </w:rPr>
+        <w:t>, função, nível</w:t>
+      </w:r>
+      <w:r>
+        <w:rPr>
+          <w:rStyle w:val="normaltextrun"/>
+          <w:rFonts w:ascii="Arial" w:hAnsi="Arial" w:cs="Arial"/>
+        </w:rPr>
+        <w:t xml:space="preserve"> </w:t>
+      </w:r>
+      <w:r>
+        <w:rPr>
+          <w:rStyle w:val="normaltextrun"/>
+          <w:rFonts w:ascii="Arial" w:hAnsi="Arial" w:cs="Arial"/>
+        </w:rPr>
+        <w:t>(N1, N2, N3), especialidade;</w:t>
+      </w:r>
+    </w:p>
+    <w:p>
+      <w:pPr>
+        <w:rPr>
+          <w:rStyle w:val="normaltextrun"/>
+          <w:rFonts w:ascii="Arial" w:hAnsi="Arial" w:cs="Arial"/>
+        </w:rPr>
+      </w:pPr>
       <w:bookmarkStart w:id="0" w:name="_GoBack"/>
       <w:r>
         <w:rPr>
           <w:rStyle w:val="normaltextrun"/>
           <w:rFonts w:ascii="Arial" w:hAnsi="Arial" w:cs="Arial"/>
-        </w:rPr>
-        <w:t>processador</w:t>
+          <w:b/>
+        </w:rPr>
+        <w:t>Recepcionista</w:t>
       </w:r>
       <w:bookmarkEnd w:id="0"/>
       <w:r>
@@ -65,109 +186,7 @@
           <w:rStyle w:val="normaltextrun"/>
           <w:rFonts w:ascii="Arial" w:hAnsi="Arial" w:cs="Arial"/>
         </w:rPr>
-        <w:t>,</w:t>
-      </w:r>
-      <w:r>
-        <w:rPr>
-          <w:rStyle w:val="normaltextrun"/>
-          <w:rFonts w:ascii="Arial" w:hAnsi="Arial" w:cs="Arial"/>
-        </w:rPr>
-        <w:t xml:space="preserve"> </w:t>
-      </w:r>
-      <w:r>
-        <w:rPr>
-          <w:rStyle w:val="normaltextrun"/>
-          <w:rFonts w:ascii="Arial" w:hAnsi="Arial" w:cs="Arial"/>
-        </w:rPr>
-        <w:t xml:space="preserve">servidor, </w:t>
-      </w:r>
-      <w:r>
-        <w:rPr>
-          <w:rStyle w:val="normaltextrun"/>
-          <w:rFonts w:ascii="Arial" w:hAnsi="Arial" w:cs="Arial"/>
-        </w:rPr>
-        <w:t xml:space="preserve">temperatura, disco, </w:t>
-      </w:r>
-      <w:r>
-        <w:rPr>
-          <w:rStyle w:val="normaltextrun"/>
-          <w:rFonts w:ascii="Arial" w:hAnsi="Arial" w:cs="Arial"/>
-        </w:rPr>
-        <w:t xml:space="preserve">memoria, rede, capacidade, CPU, quantidade de processos rodando, consumo de energia, </w:t>
-      </w:r>
-      <w:r>
-        <w:rPr>
-          <w:rStyle w:val="normaltextrun"/>
-          <w:rFonts w:ascii="Arial" w:hAnsi="Arial" w:cs="Arial"/>
-        </w:rPr>
-        <w:t xml:space="preserve">HD, velocidade média GHz, </w:t>
-      </w:r>
-      <w:r>
-        <w:rPr>
-          <w:rStyle w:val="normaltextrun"/>
-          <w:rFonts w:ascii="Arial" w:hAnsi="Arial" w:cs="Arial"/>
-        </w:rPr>
-        <w:t>GPU;</w:t>
-      </w:r>
-    </w:p>
-    <w:p>
-      <w:pPr>
-        <w:rPr>
-          <w:rStyle w:val="normaltextrun"/>
-          <w:rFonts w:ascii="Arial" w:hAnsi="Arial" w:cs="Arial"/>
-        </w:rPr>
-      </w:pPr>
-      <w:r>
-        <w:rPr>
-          <w:rStyle w:val="normaltextrun"/>
-          <w:rFonts w:ascii="Arial" w:hAnsi="Arial" w:cs="Arial"/>
-        </w:rPr>
-        <w:t xml:space="preserve">Suporte: nome, </w:t>
-      </w:r>
-      <w:proofErr w:type="spellStart"/>
-      <w:r>
-        <w:rPr>
-          <w:rStyle w:val="normaltextrun"/>
-          <w:rFonts w:ascii="Arial" w:hAnsi="Arial" w:cs="Arial"/>
-        </w:rPr>
-        <w:t>email</w:t>
-      </w:r>
-      <w:proofErr w:type="spellEnd"/>
-      <w:r>
-        <w:rPr>
-          <w:rStyle w:val="normaltextrun"/>
-          <w:rFonts w:ascii="Arial" w:hAnsi="Arial" w:cs="Arial"/>
-        </w:rPr>
-        <w:t>, função, nível</w:t>
-      </w:r>
-      <w:r>
-        <w:rPr>
-          <w:rStyle w:val="normaltextrun"/>
-          <w:rFonts w:ascii="Arial" w:hAnsi="Arial" w:cs="Arial"/>
-        </w:rPr>
-        <w:t xml:space="preserve"> </w:t>
-      </w:r>
-      <w:r>
-        <w:rPr>
-          <w:rStyle w:val="normaltextrun"/>
-          <w:rFonts w:ascii="Arial" w:hAnsi="Arial" w:cs="Arial"/>
-        </w:rPr>
-        <w:t>(N1, N2, N3), especialidade;</w:t>
-      </w:r>
-    </w:p>
-    <w:p>
-      <w:pPr>
-        <w:rPr>
-          <w:rStyle w:val="normaltextrun"/>
-          <w:rFonts w:ascii="Arial" w:hAnsi="Arial" w:cs="Arial"/>
-        </w:rPr>
-      </w:pPr>
-      <w:r>
-        <w:rPr>
-          <w:rStyle w:val="normaltextrun"/>
-          <w:rFonts w:ascii="Arial" w:hAnsi="Arial" w:cs="Arial"/>
-        </w:rPr>
-        <w:t xml:space="preserve">Recepcionista: Nome, </w:t>
+        <w:t xml:space="preserve">: Nome, </w:t>
       </w:r>
       <w:proofErr w:type="spellStart"/>
       <w:r>
@@ -295,12 +314,14 @@
         <w:rPr>
           <w:rStyle w:val="normaltextrun"/>
           <w:rFonts w:ascii="Arial" w:hAnsi="Arial" w:cs="Arial"/>
-        </w:rPr>
-      </w:pPr>
-      <w:r>
-        <w:rPr>
-          <w:rStyle w:val="normaltextrun"/>
-          <w:rFonts w:ascii="Arial" w:hAnsi="Arial" w:cs="Arial"/>
+          <w:sz w:val="16"/>
+        </w:rPr>
+      </w:pPr>
+      <w:r>
+        <w:rPr>
+          <w:rStyle w:val="normaltextrun"/>
+          <w:rFonts w:ascii="Arial" w:hAnsi="Arial" w:cs="Arial"/>
+          <w:sz w:val="16"/>
         </w:rPr>
         <w:t>Lista de dados</w:t>
       </w:r>
@@ -310,12 +331,14 @@
         <w:rPr>
           <w:rStyle w:val="normaltextrun"/>
           <w:rFonts w:ascii="Arial" w:hAnsi="Arial" w:cs="Arial"/>
-        </w:rPr>
-      </w:pPr>
-      <w:r>
-        <w:rPr>
-          <w:rStyle w:val="normaltextrun"/>
-          <w:rFonts w:ascii="Arial" w:hAnsi="Arial" w:cs="Arial"/>
+          <w:sz w:val="16"/>
+        </w:rPr>
+      </w:pPr>
+      <w:r>
+        <w:rPr>
+          <w:rStyle w:val="normaltextrun"/>
+          <w:rFonts w:ascii="Arial" w:hAnsi="Arial" w:cs="Arial"/>
+          <w:sz w:val="16"/>
         </w:rPr>
         <w:t xml:space="preserve">Relacionar, listar dados que estão envolvidos no sistema, </w:t>
       </w:r>
@@ -324,6 +347,7 @@
         <w:rPr>
           <w:rStyle w:val="normaltextrun"/>
           <w:rFonts w:ascii="Arial" w:hAnsi="Arial" w:cs="Arial"/>
+          <w:sz w:val="16"/>
         </w:rPr>
         <w:t>ex</w:t>
       </w:r>
@@ -332,6 +356,7 @@
         <w:rPr>
           <w:rStyle w:val="normaltextrun"/>
           <w:rFonts w:ascii="Arial" w:hAnsi="Arial" w:cs="Arial"/>
+          <w:sz w:val="16"/>
         </w:rPr>
         <w:t xml:space="preserve">: acionar o cara do suporte quando um dos </w:t>
       </w:r>
@@ -340,6 +365,7 @@
         <w:rPr>
           <w:rStyle w:val="normaltextrun"/>
           <w:rFonts w:ascii="Arial" w:hAnsi="Arial" w:cs="Arial"/>
+          <w:sz w:val="16"/>
         </w:rPr>
         <w:t>compontentes</w:t>
       </w:r>
@@ -348,6 +374,7 @@
         <w:rPr>
           <w:rStyle w:val="normaltextrun"/>
           <w:rFonts w:ascii="Arial" w:hAnsi="Arial" w:cs="Arial"/>
+          <w:sz w:val="16"/>
         </w:rPr>
         <w:t xml:space="preserve"> que </w:t>
       </w:r>
@@ -356,6 +383,7 @@
         <w:rPr>
           <w:rStyle w:val="normaltextrun"/>
           <w:rFonts w:ascii="Arial" w:hAnsi="Arial" w:cs="Arial"/>
+          <w:sz w:val="16"/>
         </w:rPr>
         <w:t>esta</w:t>
       </w:r>
@@ -364,6 +392,7 @@
         <w:rPr>
           <w:rStyle w:val="normaltextrun"/>
           <w:rFonts w:ascii="Arial" w:hAnsi="Arial" w:cs="Arial"/>
+          <w:sz w:val="16"/>
         </w:rPr>
         <w:t xml:space="preserve"> monitorando estiver acima de um valor, servidor, id do componente, qual a temperatura, qual o volume, capacidade, </w:t>
       </w:r>
@@ -372,6 +401,7 @@
         <w:rPr>
           <w:rStyle w:val="normaltextrun"/>
           <w:rFonts w:ascii="Arial" w:hAnsi="Arial" w:cs="Arial"/>
+          <w:sz w:val="16"/>
         </w:rPr>
         <w:t>memoria</w:t>
       </w:r>
@@ -380,6 +410,7 @@
         <w:rPr>
           <w:rStyle w:val="normaltextrun"/>
           <w:rFonts w:ascii="Arial" w:hAnsi="Arial" w:cs="Arial"/>
+          <w:sz w:val="16"/>
         </w:rPr>
         <w:t xml:space="preserve">, disco, </w:t>
       </w:r>
@@ -388,6 +419,7 @@
         <w:rPr>
           <w:rStyle w:val="normaltextrun"/>
           <w:rFonts w:ascii="Arial" w:hAnsi="Arial" w:cs="Arial"/>
+          <w:sz w:val="16"/>
         </w:rPr>
         <w:t>cpu</w:t>
       </w:r>
@@ -396,6 +428,7 @@
         <w:rPr>
           <w:rStyle w:val="normaltextrun"/>
           <w:rFonts w:ascii="Arial" w:hAnsi="Arial" w:cs="Arial"/>
+          <w:sz w:val="16"/>
         </w:rPr>
         <w:t xml:space="preserve">, rede, </w:t>
       </w:r>
@@ -404,6 +437,7 @@
         <w:rPr>
           <w:rStyle w:val="normaltextrun"/>
           <w:rFonts w:ascii="Arial" w:hAnsi="Arial" w:cs="Arial"/>
+          <w:sz w:val="16"/>
         </w:rPr>
         <w:t>usb</w:t>
       </w:r>
@@ -412,6 +446,7 @@
         <w:rPr>
           <w:rStyle w:val="normaltextrun"/>
           <w:rFonts w:ascii="Arial" w:hAnsi="Arial" w:cs="Arial"/>
+          <w:sz w:val="16"/>
         </w:rPr>
         <w:t xml:space="preserve">, teclado, monitores, soltar alerta </w:t>
       </w:r>
@@ -420,6 +455,7 @@
         <w:rPr>
           <w:rStyle w:val="normaltextrun"/>
           <w:rFonts w:ascii="Arial" w:hAnsi="Arial" w:cs="Arial"/>
+          <w:sz w:val="16"/>
         </w:rPr>
         <w:t>pra</w:t>
       </w:r>
@@ -428,6 +464,7 @@
         <w:rPr>
           <w:rStyle w:val="normaltextrun"/>
           <w:rFonts w:ascii="Arial" w:hAnsi="Arial" w:cs="Arial"/>
+          <w:sz w:val="16"/>
         </w:rPr>
         <w:t xml:space="preserve"> quem? Precisa do id, nome, telefone do técnico do suporte, </w:t>
       </w:r>
@@ -437,12 +474,14 @@
         <w:rPr>
           <w:rStyle w:val="normaltextrun"/>
           <w:rFonts w:ascii="Arial" w:hAnsi="Arial" w:cs="Arial"/>
-        </w:rPr>
-      </w:pPr>
-      <w:r>
-        <w:rPr>
-          <w:rStyle w:val="normaltextrun"/>
-          <w:rFonts w:ascii="Arial" w:hAnsi="Arial" w:cs="Arial"/>
+          <w:sz w:val="16"/>
+        </w:rPr>
+      </w:pPr>
+      <w:r>
+        <w:rPr>
+          <w:rStyle w:val="normaltextrun"/>
+          <w:rFonts w:ascii="Arial" w:hAnsi="Arial" w:cs="Arial"/>
+          <w:sz w:val="16"/>
         </w:rPr>
         <w:t xml:space="preserve">Quais são os dados do sistema, aquilo que vamos construir </w:t>
       </w:r>
@@ -451,6 +490,7 @@
         <w:rPr>
           <w:rStyle w:val="normaltextrun"/>
           <w:rFonts w:ascii="Arial" w:hAnsi="Arial" w:cs="Arial"/>
+          <w:sz w:val="16"/>
         </w:rPr>
         <w:t>la</w:t>
       </w:r>
@@ -459,6 +499,7 @@
         <w:rPr>
           <w:rStyle w:val="normaltextrun"/>
           <w:rFonts w:ascii="Arial" w:hAnsi="Arial" w:cs="Arial"/>
+          <w:sz w:val="16"/>
         </w:rPr>
         <w:t xml:space="preserve"> na frente em termos de BD</w:t>
       </w:r>
@@ -468,12 +509,14 @@
         <w:rPr>
           <w:rStyle w:val="normaltextrun"/>
           <w:rFonts w:ascii="Arial" w:hAnsi="Arial" w:cs="Arial"/>
-        </w:rPr>
-      </w:pPr>
-      <w:r>
-        <w:rPr>
-          <w:rStyle w:val="normaltextrun"/>
-          <w:rFonts w:ascii="Arial" w:hAnsi="Arial" w:cs="Arial"/>
+          <w:sz w:val="16"/>
+        </w:rPr>
+      </w:pPr>
+      <w:r>
+        <w:rPr>
+          <w:rStyle w:val="normaltextrun"/>
+          <w:rFonts w:ascii="Arial" w:hAnsi="Arial" w:cs="Arial"/>
+          <w:sz w:val="16"/>
         </w:rPr>
         <w:t xml:space="preserve">Dados do usuário, dados da </w:t>
       </w:r>
@@ -482,6 +525,7 @@
         <w:rPr>
           <w:rStyle w:val="normaltextrun"/>
           <w:rFonts w:ascii="Arial" w:hAnsi="Arial" w:cs="Arial"/>
+          <w:sz w:val="16"/>
         </w:rPr>
         <w:t>maquina</w:t>
       </w:r>
@@ -490,6 +534,7 @@
         <w:rPr>
           <w:rStyle w:val="normaltextrun"/>
           <w:rFonts w:ascii="Arial" w:hAnsi="Arial" w:cs="Arial"/>
+          <w:sz w:val="16"/>
         </w:rPr>
         <w:t xml:space="preserve">, dos componentes quais eu quero, </w:t>
       </w:r>
@@ -498,6 +543,7 @@
         <w:rPr>
           <w:rStyle w:val="normaltextrun"/>
           <w:rFonts w:ascii="Arial" w:hAnsi="Arial" w:cs="Arial"/>
+          <w:sz w:val="16"/>
         </w:rPr>
         <w:t>oq</w:t>
       </w:r>
@@ -506,6 +552,7 @@
         <w:rPr>
           <w:rStyle w:val="normaltextrun"/>
           <w:rFonts w:ascii="Arial" w:hAnsi="Arial" w:cs="Arial"/>
+          <w:sz w:val="16"/>
         </w:rPr>
         <w:t xml:space="preserve"> eu quero do hospital, </w:t>
       </w:r>
@@ -514,6 +561,7 @@
         <w:rPr>
           <w:rStyle w:val="normaltextrun"/>
           <w:rFonts w:ascii="Arial" w:hAnsi="Arial" w:cs="Arial"/>
+          <w:sz w:val="16"/>
         </w:rPr>
         <w:t>oq</w:t>
       </w:r>
@@ -522,6 +570,7 @@
         <w:rPr>
           <w:rStyle w:val="normaltextrun"/>
           <w:rFonts w:ascii="Arial" w:hAnsi="Arial" w:cs="Arial"/>
+          <w:sz w:val="16"/>
         </w:rPr>
         <w:t xml:space="preserve"> eu quero que o monitoramento acesse</w:t>
       </w:r>

</xml_diff>